<commit_message>
Space Charge Model Fix
-Fixed and tested Elliptical space charge algorithm. Corrected
longitudinal form-factor tabulation
-Added the exterior fields for Lapostolle algorithm
-Particle coordinate is now calculated as z=phi*beta*lambda/2pi
</commit_message>
<xml_diff>
--- a/docs/hellweg2d_user_guide.docx
+++ b/docs/hellweg2d_user_guide.docx
@@ -1,6 +1,6 @@
 
 <file path=word/document.xml><?xml version="1.0" encoding="utf-8"?>
-<w:document xmlns:wpc="http://schemas.microsoft.com/office/word/2010/wordprocessingCanvas" xmlns:cx="http://schemas.microsoft.com/office/drawing/2014/chartex" xmlns:cx1="http://schemas.microsoft.com/office/drawing/2015/9/8/chartex" xmlns:cx2="http://schemas.microsoft.com/office/drawing/2015/10/21/chartex" xmlns:cx3="http://schemas.microsoft.com/office/drawing/2016/5/9/chartex" xmlns:cx4="http://schemas.microsoft.com/office/drawing/2016/5/10/chartex" xmlns:cx5="http://schemas.microsoft.com/office/drawing/2016/5/11/chartex" xmlns:mc="http://schemas.openxmlformats.org/markup-compatibility/2006" xmlns:o="urn:schemas-microsoft-com:office:office" xmlns:r="http://schemas.openxmlformats.org/officeDocument/2006/relationships" xmlns:m="http://schemas.openxmlformats.org/officeDocument/2006/math" xmlns:v="urn:schemas-microsoft-com:vml" xmlns:wp14="http://schemas.microsoft.com/office/word/2010/wordprocessingDrawing" xmlns:wp="http://schemas.openxmlformats.org/drawingml/2006/wordprocessingDrawing" xmlns:w10="urn:schemas-microsoft-com:office:word" xmlns:w="http://schemas.openxmlformats.org/wordprocessingml/2006/main" xmlns:w14="http://schemas.microsoft.com/office/word/2010/wordml" xmlns:w15="http://schemas.microsoft.com/office/word/2012/wordml" xmlns:w16se="http://schemas.microsoft.com/office/word/2015/wordml/symex" xmlns:wpg="http://schemas.microsoft.com/office/word/2010/wordprocessingGroup" xmlns:wpi="http://schemas.microsoft.com/office/word/2010/wordprocessingInk" xmlns:wne="http://schemas.microsoft.com/office/word/2006/wordml" xmlns:wps="http://schemas.microsoft.com/office/word/2010/wordprocessingShape" mc:Ignorable="w14 w15 w16se wp14">
+<w:document xmlns:wpc="http://schemas.microsoft.com/office/word/2010/wordprocessingCanvas" xmlns:cx="http://schemas.microsoft.com/office/drawing/2014/chartex" xmlns:cx1="http://schemas.microsoft.com/office/drawing/2015/9/8/chartex" xmlns:cx2="http://schemas.microsoft.com/office/drawing/2015/10/21/chartex" xmlns:cx3="http://schemas.microsoft.com/office/drawing/2016/5/9/chartex" xmlns:cx4="http://schemas.microsoft.com/office/drawing/2016/5/10/chartex" xmlns:cx5="http://schemas.microsoft.com/office/drawing/2016/5/11/chartex" xmlns:cx6="http://schemas.microsoft.com/office/drawing/2016/5/12/chartex" xmlns:cx7="http://schemas.microsoft.com/office/drawing/2016/5/13/chartex" xmlns:cx8="http://schemas.microsoft.com/office/drawing/2016/5/14/chartex" xmlns:mc="http://schemas.openxmlformats.org/markup-compatibility/2006" xmlns:aink="http://schemas.microsoft.com/office/drawing/2016/ink" xmlns:o="urn:schemas-microsoft-com:office:office" xmlns:r="http://schemas.openxmlformats.org/officeDocument/2006/relationships" xmlns:m="http://schemas.openxmlformats.org/officeDocument/2006/math" xmlns:v="urn:schemas-microsoft-com:vml" xmlns:wp14="http://schemas.microsoft.com/office/word/2010/wordprocessingDrawing" xmlns:wp="http://schemas.openxmlformats.org/drawingml/2006/wordprocessingDrawing" xmlns:w10="urn:schemas-microsoft-com:office:word" xmlns:w="http://schemas.openxmlformats.org/wordprocessingml/2006/main" xmlns:w14="http://schemas.microsoft.com/office/word/2010/wordml" xmlns:w15="http://schemas.microsoft.com/office/word/2012/wordml" xmlns:w16se="http://schemas.microsoft.com/office/word/2015/wordml/symex" xmlns:wpg="http://schemas.microsoft.com/office/word/2010/wordprocessingGroup" xmlns:wpi="http://schemas.microsoft.com/office/word/2010/wordprocessingInk" xmlns:wne="http://schemas.microsoft.com/office/word/2006/wordml" xmlns:wps="http://schemas.microsoft.com/office/word/2010/wordprocessingShape" mc:Ignorable="w14 w15 w16se wp14">
   <w:body>
     <w:p>
       <w:pPr>
@@ -298,14 +298,27 @@
       <w:r>
         <w:t xml:space="preserve">Figure </w:t>
       </w:r>
-      <w:fldSimple w:instr=" SEQ Figure \* ARABIC ">
-        <w:r>
-          <w:rPr>
-            <w:noProof/>
-          </w:rPr>
-          <w:t>1</w:t>
-        </w:r>
-      </w:fldSimple>
+      <w:r>
+        <w:fldChar w:fldCharType="begin"/>
+      </w:r>
+      <w:r>
+        <w:instrText xml:space="preserve"> SEQ Figure \* ARABIC </w:instrText>
+      </w:r>
+      <w:r>
+        <w:fldChar w:fldCharType="separate"/>
+      </w:r>
+      <w:r>
+        <w:rPr>
+          <w:noProof/>
+        </w:rPr>
+        <w:t>1</w:t>
+      </w:r>
+      <w:r>
+        <w:rPr>
+          <w:noProof/>
+        </w:rPr>
+        <w:fldChar w:fldCharType="end"/>
+      </w:r>
       <w:bookmarkEnd w:id="0"/>
       <w:r>
         <w:t xml:space="preserve">. </w:t>
@@ -2106,14 +2119,27 @@
       <w:r>
         <w:t xml:space="preserve">Figure </w:t>
       </w:r>
-      <w:fldSimple w:instr=" SEQ Figure \* ARABIC ">
-        <w:r>
-          <w:rPr>
-            <w:noProof/>
-          </w:rPr>
-          <w:t>2</w:t>
-        </w:r>
-      </w:fldSimple>
+      <w:r>
+        <w:fldChar w:fldCharType="begin"/>
+      </w:r>
+      <w:r>
+        <w:instrText xml:space="preserve"> SEQ Figure \* ARABIC </w:instrText>
+      </w:r>
+      <w:r>
+        <w:fldChar w:fldCharType="separate"/>
+      </w:r>
+      <w:r>
+        <w:rPr>
+          <w:noProof/>
+        </w:rPr>
+        <w:t>2</w:t>
+      </w:r>
+      <w:r>
+        <w:rPr>
+          <w:noProof/>
+        </w:rPr>
+        <w:fldChar w:fldCharType="end"/>
+      </w:r>
       <w:r>
         <w:t>.</w:t>
       </w:r>
@@ -5188,14 +5214,27 @@
       <w:r>
         <w:t xml:space="preserve">Figure </w:t>
       </w:r>
-      <w:fldSimple w:instr=" SEQ Figure \* ARABIC ">
-        <w:r>
-          <w:rPr>
-            <w:noProof/>
-          </w:rPr>
-          <w:t>3</w:t>
-        </w:r>
-      </w:fldSimple>
+      <w:r>
+        <w:fldChar w:fldCharType="begin"/>
+      </w:r>
+      <w:r>
+        <w:instrText xml:space="preserve"> SEQ Figure \* ARABIC </w:instrText>
+      </w:r>
+      <w:r>
+        <w:fldChar w:fldCharType="separate"/>
+      </w:r>
+      <w:r>
+        <w:rPr>
+          <w:noProof/>
+        </w:rPr>
+        <w:t>3</w:t>
+      </w:r>
+      <w:r>
+        <w:rPr>
+          <w:noProof/>
+        </w:rPr>
+        <w:fldChar w:fldCharType="end"/>
+      </w:r>
       <w:bookmarkEnd w:id="1"/>
       <w:r>
         <w:t>. Phase space defined by Twiss parameters.</w:t>
@@ -5597,7 +5636,16 @@
           <w:rFonts w:cs="Times New Roman"/>
           <w:sz w:val="22"/>
         </w:rPr>
-        <w:t>θ, and p</w:t>
+        <w:t xml:space="preserve">θ, </w:t>
+      </w:r>
+      <w:bookmarkStart w:id="2" w:name="_GoBack"/>
+      <w:bookmarkEnd w:id="2"/>
+      <w:r>
+        <w:rPr>
+          <w:rFonts w:cs="Times New Roman"/>
+          <w:sz w:val="22"/>
+        </w:rPr>
+        <w:t>p</w:t>
       </w:r>
       <w:r>
         <w:rPr>
@@ -5612,7 +5660,28 @@
           <w:rFonts w:cs="Times New Roman"/>
           <w:sz w:val="22"/>
         </w:rPr>
-        <w:t xml:space="preserve">. </w:t>
+        <w:t>.</w:t>
+      </w:r>
+      <w:r>
+        <w:rPr>
+          <w:rFonts w:cs="Times New Roman"/>
+          <w:sz w:val="22"/>
+        </w:rPr>
+        <w:t xml:space="preserve"> </w:t>
+      </w:r>
+      <w:r>
+        <w:rPr>
+          <w:rFonts w:cs="Times New Roman"/>
+          <w:sz w:val="22"/>
+        </w:rPr>
+        <w:t>and</w:t>
+      </w:r>
+      <w:r>
+        <w:rPr>
+          <w:rFonts w:cs="Times New Roman"/>
+          <w:sz w:val="22"/>
+        </w:rPr>
+        <w:t xml:space="preserve"> </w:t>
       </w:r>
       <w:proofErr w:type="spellStart"/>
       <w:r>
@@ -5636,7 +5705,7 @@
           <w:rFonts w:cs="Times New Roman"/>
           <w:sz w:val="22"/>
         </w:rPr>
-        <w:t xml:space="preserve"> is assumed equal to zero to avoid particle magnetization. This type </w:t>
+        <w:t xml:space="preserve">. This type </w:t>
       </w:r>
       <w:r>
         <w:rPr>
@@ -6552,19 +6621,32 @@
         <w:pStyle w:val="Caption"/>
         <w:jc w:val="center"/>
       </w:pPr>
-      <w:bookmarkStart w:id="2" w:name="_Ref468093608"/>
+      <w:bookmarkStart w:id="3" w:name="_Ref468093608"/>
       <w:r>
         <w:t xml:space="preserve">Figure </w:t>
       </w:r>
-      <w:fldSimple w:instr=" SEQ Figure \* ARABIC ">
-        <w:r>
-          <w:rPr>
-            <w:noProof/>
-          </w:rPr>
-          <w:t>4</w:t>
-        </w:r>
-      </w:fldSimple>
-      <w:bookmarkEnd w:id="2"/>
+      <w:r>
+        <w:fldChar w:fldCharType="begin"/>
+      </w:r>
+      <w:r>
+        <w:instrText xml:space="preserve"> SEQ Figure \* ARABIC </w:instrText>
+      </w:r>
+      <w:r>
+        <w:fldChar w:fldCharType="separate"/>
+      </w:r>
+      <w:r>
+        <w:rPr>
+          <w:noProof/>
+        </w:rPr>
+        <w:t>4</w:t>
+      </w:r>
+      <w:r>
+        <w:rPr>
+          <w:noProof/>
+        </w:rPr>
+        <w:fldChar w:fldCharType="end"/>
+      </w:r>
+      <w:bookmarkEnd w:id="3"/>
       <w:r>
         <w:t>. Example of Truncated Gaussian Distribution</w:t>
       </w:r>
@@ -7006,19 +7088,32 @@
         <w:pStyle w:val="Caption"/>
         <w:jc w:val="center"/>
       </w:pPr>
-      <w:bookmarkStart w:id="3" w:name="_Ref468095156"/>
+      <w:bookmarkStart w:id="4" w:name="_Ref468095156"/>
       <w:r>
         <w:t xml:space="preserve">Figure </w:t>
       </w:r>
-      <w:fldSimple w:instr=" SEQ Figure \* ARABIC ">
-        <w:r>
-          <w:rPr>
-            <w:noProof/>
-          </w:rPr>
-          <w:t>5</w:t>
-        </w:r>
-      </w:fldSimple>
-      <w:bookmarkEnd w:id="3"/>
+      <w:r>
+        <w:fldChar w:fldCharType="begin"/>
+      </w:r>
+      <w:r>
+        <w:instrText xml:space="preserve"> SEQ Figure \* ARABIC </w:instrText>
+      </w:r>
+      <w:r>
+        <w:fldChar w:fldCharType="separate"/>
+      </w:r>
+      <w:r>
+        <w:rPr>
+          <w:noProof/>
+        </w:rPr>
+        <w:t>5</w:t>
+      </w:r>
+      <w:r>
+        <w:rPr>
+          <w:noProof/>
+        </w:rPr>
+        <w:fldChar w:fldCharType="end"/>
+      </w:r>
+      <w:bookmarkEnd w:id="4"/>
       <w:r>
         <w:t xml:space="preserve">. </w:t>
       </w:r>
@@ -7617,19 +7712,32 @@
         <w:pStyle w:val="Caption"/>
         <w:jc w:val="center"/>
       </w:pPr>
-      <w:bookmarkStart w:id="4" w:name="_Ref468096451"/>
+      <w:bookmarkStart w:id="5" w:name="_Ref468096451"/>
       <w:r>
         <w:t xml:space="preserve">Figure </w:t>
       </w:r>
-      <w:fldSimple w:instr=" SEQ Figure \* ARABIC ">
-        <w:r>
-          <w:rPr>
-            <w:noProof/>
-          </w:rPr>
-          <w:t>6</w:t>
-        </w:r>
-      </w:fldSimple>
-      <w:bookmarkEnd w:id="4"/>
+      <w:r>
+        <w:fldChar w:fldCharType="begin"/>
+      </w:r>
+      <w:r>
+        <w:instrText xml:space="preserve"> SEQ Figure \* ARABIC </w:instrText>
+      </w:r>
+      <w:r>
+        <w:fldChar w:fldCharType="separate"/>
+      </w:r>
+      <w:r>
+        <w:rPr>
+          <w:noProof/>
+        </w:rPr>
+        <w:t>6</w:t>
+      </w:r>
+      <w:r>
+        <w:rPr>
+          <w:noProof/>
+        </w:rPr>
+        <w:fldChar w:fldCharType="end"/>
+      </w:r>
+      <w:bookmarkEnd w:id="5"/>
       <w:r>
         <w:t>. Example of Elliptical distribution</w:t>
       </w:r>
@@ -9027,32 +9135,19 @@
           <w:sz w:val="22"/>
         </w:rPr>
       </w:pPr>
-      <w:bookmarkStart w:id="5" w:name="_Ref470276601"/>
+      <w:bookmarkStart w:id="6" w:name="_Ref470276601"/>
       <w:r>
         <w:t xml:space="preserve">Figure </w:t>
       </w:r>
-      <w:r>
-        <w:fldChar w:fldCharType="begin"/>
-      </w:r>
-      <w:r>
-        <w:instrText xml:space="preserve"> SEQ Figure \* ARABIC </w:instrText>
-      </w:r>
-      <w:r>
-        <w:fldChar w:fldCharType="separate"/>
-      </w:r>
-      <w:r>
-        <w:rPr>
-          <w:noProof/>
-        </w:rPr>
-        <w:t>7</w:t>
-      </w:r>
-      <w:r>
-        <w:rPr>
-          <w:noProof/>
-        </w:rPr>
-        <w:fldChar w:fldCharType="end"/>
-      </w:r>
-      <w:bookmarkEnd w:id="5"/>
+      <w:fldSimple w:instr=" SEQ Figure \* ARABIC ">
+        <w:r>
+          <w:rPr>
+            <w:noProof/>
+          </w:rPr>
+          <w:t>7</w:t>
+        </w:r>
+      </w:fldSimple>
+      <w:bookmarkEnd w:id="6"/>
       <w:r>
         <w:t>.</w:t>
       </w:r>
@@ -9134,32 +9229,19 @@
           <w:sz w:val="22"/>
         </w:rPr>
       </w:pPr>
-      <w:bookmarkStart w:id="6" w:name="_Ref470276730"/>
+      <w:bookmarkStart w:id="7" w:name="_Ref470276730"/>
       <w:r>
         <w:t xml:space="preserve">Figure </w:t>
       </w:r>
-      <w:r>
-        <w:fldChar w:fldCharType="begin"/>
-      </w:r>
-      <w:r>
-        <w:instrText xml:space="preserve"> SEQ Figure \* ARABIC </w:instrText>
-      </w:r>
-      <w:r>
-        <w:fldChar w:fldCharType="separate"/>
-      </w:r>
-      <w:r>
-        <w:rPr>
-          <w:noProof/>
-        </w:rPr>
-        <w:t>8</w:t>
-      </w:r>
-      <w:r>
-        <w:rPr>
-          <w:noProof/>
-        </w:rPr>
-        <w:fldChar w:fldCharType="end"/>
-      </w:r>
-      <w:bookmarkEnd w:id="6"/>
+      <w:fldSimple w:instr=" SEQ Figure \* ARABIC ">
+        <w:r>
+          <w:rPr>
+            <w:noProof/>
+          </w:rPr>
+          <w:t>8</w:t>
+        </w:r>
+      </w:fldSimple>
+      <w:bookmarkEnd w:id="7"/>
       <w:r>
         <w:t>.</w:t>
       </w:r>
@@ -10025,49 +10107,8 @@
           <w:iCs/>
           <w:sz w:val="22"/>
         </w:rPr>
-        <w:t xml:space="preserve">Ex. </w:t>
-      </w:r>
-      <w:r>
-        <w:rPr>
-          <w:i/>
-          <w:iCs/>
-          <w:sz w:val="22"/>
-        </w:rPr>
-        <w:t>QUAD quad.txt</w:t>
-      </w:r>
-      <w:r>
-        <w:rPr>
-          <w:i/>
-          <w:iCs/>
-          <w:sz w:val="22"/>
-        </w:rPr>
-        <w:t xml:space="preserve"> 10.0 </w:t>
-      </w:r>
-    </w:p>
-    <w:p>
-      <w:pPr>
-        <w:rPr>
-          <w:i/>
-          <w:iCs/>
-          <w:sz w:val="22"/>
-        </w:rPr>
-      </w:pPr>
-      <w:r>
-        <w:rPr>
-          <w:i/>
-          <w:iCs/>
-          <w:sz w:val="22"/>
-        </w:rPr>
         <w:t xml:space="preserve">Ex. QUAD quad.txt 10.0 </w:t>
       </w:r>
-      <w:r>
-        <w:rPr>
-          <w:i/>
-          <w:iCs/>
-          <w:sz w:val="22"/>
-        </w:rPr>
-        <w:t>-2.0</w:t>
-      </w:r>
     </w:p>
     <w:p>
       <w:pPr>
@@ -10085,13 +10126,22 @@
         </w:rPr>
         <w:t>Ex. QUAD quad.txt 10.0 -2.0</w:t>
       </w:r>
-      <w:r>
-        <w:rPr>
-          <w:i/>
-          <w:iCs/>
-          <w:sz w:val="22"/>
-        </w:rPr>
-        <w:t xml:space="preserve"> 100</w:t>
+    </w:p>
+    <w:p>
+      <w:pPr>
+        <w:rPr>
+          <w:i/>
+          <w:iCs/>
+          <w:sz w:val="22"/>
+        </w:rPr>
+      </w:pPr>
+      <w:r>
+        <w:rPr>
+          <w:i/>
+          <w:iCs/>
+          <w:sz w:val="22"/>
+        </w:rPr>
+        <w:t>Ex. QUAD quad.txt 10.0 -2.0 100</w:t>
       </w:r>
     </w:p>
     <w:p>
@@ -10178,8 +10228,6 @@
         </w:rPr>
         <w:t>Parameters</w:t>
       </w:r>
-      <w:bookmarkStart w:id="7" w:name="_GoBack"/>
-      <w:bookmarkEnd w:id="7"/>
     </w:p>
     <w:p>
       <w:pPr>
@@ -11562,27 +11610,14 @@
       <w:r>
         <w:t xml:space="preserve">Figure </w:t>
       </w:r>
-      <w:r>
-        <w:fldChar w:fldCharType="begin"/>
-      </w:r>
-      <w:r>
-        <w:instrText xml:space="preserve"> SEQ Figure \* ARABIC </w:instrText>
-      </w:r>
-      <w:r>
-        <w:fldChar w:fldCharType="separate"/>
-      </w:r>
-      <w:r>
-        <w:rPr>
-          <w:noProof/>
-        </w:rPr>
-        <w:t>9</w:t>
-      </w:r>
-      <w:r>
-        <w:rPr>
-          <w:noProof/>
-        </w:rPr>
-        <w:fldChar w:fldCharType="end"/>
-      </w:r>
+      <w:fldSimple w:instr=" SEQ Figure \* ARABIC ">
+        <w:r>
+          <w:rPr>
+            <w:noProof/>
+          </w:rPr>
+          <w:t>9</w:t>
+        </w:r>
+      </w:fldSimple>
       <w:bookmarkEnd w:id="8"/>
       <w:r>
         <w:t>.</w:t>
@@ -11964,27 +11999,14 @@
       <w:r>
         <w:t xml:space="preserve">Figure </w:t>
       </w:r>
-      <w:r>
-        <w:fldChar w:fldCharType="begin"/>
-      </w:r>
-      <w:r>
-        <w:instrText xml:space="preserve"> SEQ Figure \* ARABIC </w:instrText>
-      </w:r>
-      <w:r>
-        <w:fldChar w:fldCharType="separate"/>
-      </w:r>
-      <w:r>
-        <w:rPr>
-          <w:noProof/>
-        </w:rPr>
-        <w:t>10</w:t>
-      </w:r>
-      <w:r>
-        <w:rPr>
-          <w:noProof/>
-        </w:rPr>
-        <w:fldChar w:fldCharType="end"/>
-      </w:r>
+      <w:fldSimple w:instr=" SEQ Figure \* ARABIC ">
+        <w:r>
+          <w:rPr>
+            <w:noProof/>
+          </w:rPr>
+          <w:t>10</w:t>
+        </w:r>
+      </w:fldSimple>
       <w:bookmarkEnd w:id="9"/>
       <w:r>
         <w:t>. Results visualization interface</w:t>
@@ -12845,7 +12867,7 @@
 </file>
 
 <file path=word/numbering.xml><?xml version="1.0" encoding="utf-8"?>
-<w:numbering xmlns:wpc="http://schemas.microsoft.com/office/word/2010/wordprocessingCanvas" xmlns:cx="http://schemas.microsoft.com/office/drawing/2014/chartex" xmlns:cx1="http://schemas.microsoft.com/office/drawing/2015/9/8/chartex" xmlns:cx2="http://schemas.microsoft.com/office/drawing/2015/10/21/chartex" xmlns:cx3="http://schemas.microsoft.com/office/drawing/2016/5/9/chartex" xmlns:cx4="http://schemas.microsoft.com/office/drawing/2016/5/10/chartex" xmlns:cx5="http://schemas.microsoft.com/office/drawing/2016/5/11/chartex" xmlns:mc="http://schemas.openxmlformats.org/markup-compatibility/2006" xmlns:o="urn:schemas-microsoft-com:office:office" xmlns:r="http://schemas.openxmlformats.org/officeDocument/2006/relationships" xmlns:m="http://schemas.openxmlformats.org/officeDocument/2006/math" xmlns:v="urn:schemas-microsoft-com:vml" xmlns:wp14="http://schemas.microsoft.com/office/word/2010/wordprocessingDrawing" xmlns:wp="http://schemas.openxmlformats.org/drawingml/2006/wordprocessingDrawing" xmlns:w10="urn:schemas-microsoft-com:office:word" xmlns:w="http://schemas.openxmlformats.org/wordprocessingml/2006/main" xmlns:w14="http://schemas.microsoft.com/office/word/2010/wordml" xmlns:w15="http://schemas.microsoft.com/office/word/2012/wordml" xmlns:w16se="http://schemas.microsoft.com/office/word/2015/wordml/symex" xmlns:wpg="http://schemas.microsoft.com/office/word/2010/wordprocessingGroup" xmlns:wpi="http://schemas.microsoft.com/office/word/2010/wordprocessingInk" xmlns:wne="http://schemas.microsoft.com/office/word/2006/wordml" xmlns:wps="http://schemas.microsoft.com/office/word/2010/wordprocessingShape" mc:Ignorable="w14 w15 w16se wp14">
+<w:numbering xmlns:wpc="http://schemas.microsoft.com/office/word/2010/wordprocessingCanvas" xmlns:cx="http://schemas.microsoft.com/office/drawing/2014/chartex" xmlns:cx1="http://schemas.microsoft.com/office/drawing/2015/9/8/chartex" xmlns:cx2="http://schemas.microsoft.com/office/drawing/2015/10/21/chartex" xmlns:cx3="http://schemas.microsoft.com/office/drawing/2016/5/9/chartex" xmlns:cx4="http://schemas.microsoft.com/office/drawing/2016/5/10/chartex" xmlns:cx5="http://schemas.microsoft.com/office/drawing/2016/5/11/chartex" xmlns:cx6="http://schemas.microsoft.com/office/drawing/2016/5/12/chartex" xmlns:cx7="http://schemas.microsoft.com/office/drawing/2016/5/13/chartex" xmlns:cx8="http://schemas.microsoft.com/office/drawing/2016/5/14/chartex" xmlns:mc="http://schemas.openxmlformats.org/markup-compatibility/2006" xmlns:aink="http://schemas.microsoft.com/office/drawing/2016/ink" xmlns:o="urn:schemas-microsoft-com:office:office" xmlns:r="http://schemas.openxmlformats.org/officeDocument/2006/relationships" xmlns:m="http://schemas.openxmlformats.org/officeDocument/2006/math" xmlns:v="urn:schemas-microsoft-com:vml" xmlns:wp14="http://schemas.microsoft.com/office/word/2010/wordprocessingDrawing" xmlns:wp="http://schemas.openxmlformats.org/drawingml/2006/wordprocessingDrawing" xmlns:w10="urn:schemas-microsoft-com:office:word" xmlns:w="http://schemas.openxmlformats.org/wordprocessingml/2006/main" xmlns:w14="http://schemas.microsoft.com/office/word/2010/wordml" xmlns:w15="http://schemas.microsoft.com/office/word/2012/wordml" xmlns:w16se="http://schemas.microsoft.com/office/word/2015/wordml/symex" xmlns:wpg="http://schemas.microsoft.com/office/word/2010/wordprocessingGroup" xmlns:wpi="http://schemas.microsoft.com/office/word/2010/wordprocessingInk" xmlns:wne="http://schemas.microsoft.com/office/word/2006/wordml" xmlns:wps="http://schemas.microsoft.com/office/word/2010/wordprocessingShape" mc:Ignorable="w14 w15 w16se wp14">
   <w:abstractNum w:abstractNumId="0" w15:restartNumberingAfterBreak="0">
     <w:nsid w:val="04891B56"/>
     <w:multiLevelType w:val="hybridMultilevel"/>
@@ -14342,7 +14364,7 @@
 </file>
 
 <file path=customXml/itemProps1.xml><?xml version="1.0" encoding="utf-8"?>
-<ds:datastoreItem xmlns:ds="http://schemas.openxmlformats.org/officeDocument/2006/customXml" ds:itemID="{97950483-6D2B-44C3-A215-4B83B64B7EB9}">
+<ds:datastoreItem xmlns:ds="http://schemas.openxmlformats.org/officeDocument/2006/customXml" ds:itemID="{48099301-1F95-44D9-B7D7-F10FB07D965A}">
   <ds:schemaRefs>
     <ds:schemaRef ds:uri="http://schemas.openxmlformats.org/officeDocument/2006/bibliography"/>
   </ds:schemaRefs>

</xml_diff>